<commit_message>
update tables with feedback from SC
</commit_message>
<xml_diff>
--- a/output/tbl-knot-locations.docx
+++ b/output/tbl-knot-locations.docx
@@ -20,15 +20,13 @@
         <w:gridCol w:w="1080"/>
         <w:gridCol w:w="1080"/>
         <w:gridCol w:w="1080"/>
-        <w:gridCol w:w="1080"/>
-        <w:gridCol w:w="1080"/>
       </w:tblGrid>
       <w:tr>
         <w:trPr>
           <w:trHeight w:val="360" w:hRule="auto"/>
           <w:tblHeader/>
         </w:trPr>
-        header1
+        header 1
         <w:tc>
           <w:tcPr>
             <w:tcBorders>
@@ -113,7 +111,7 @@
                 <w:szCs w:val="22"/>
                 <w:color w:val="000000"/>
               </w:rPr>
-              <w:t xml:space="preserve">Knot 1</w:t>
+              <w:t xml:space="preserve">Knot Number</w:t>
             </w:r>
           </w:p>
         </w:tc>
@@ -157,14 +155,21 @@
                 <w:szCs w:val="22"/>
                 <w:color w:val="000000"/>
               </w:rPr>
-              <w:t xml:space="preserve">Knot 2</w:t>
+              <w:t xml:space="preserve">Knot Location</w:t>
             </w:r>
           </w:p>
         </w:tc>
-        <w:tc>
-          <w:tcPr>
-            <w:tcBorders>
-              <w:bottom w:val="single" w:sz="12" w:space="0" w:color="666666"/>
+      </w:tr>
+      <w:tr>
+        <w:trPr>
+          <w:trHeight w:val="360" w:hRule="auto"/>
+        </w:trPr>
+        body 1
+        <w:tc>
+          <w:tcPr>
+            <w:vMerge w:val="restart"/>
+            <w:tcBorders>
+              <w:bottom w:val="none" w:sz="0" w:space="0" w:color="000000"/>
               <w:top w:val="single" w:sz="12" w:space="0" w:color="666666"/>
               <w:left w:val="none" w:sz="0" w:space="0" w:color="000000"/>
               <w:right w:val="none" w:sz="0" w:space="0" w:color="000000"/>
@@ -201,14 +206,14 @@
                 <w:szCs w:val="22"/>
                 <w:color w:val="000000"/>
               </w:rPr>
-              <w:t xml:space="preserve">Knot 3</w:t>
+              <w:t xml:space="preserve">Age (years)</w:t>
             </w:r>
           </w:p>
         </w:tc>
         <w:tc>
           <w:tcPr>
             <w:tcBorders>
-              <w:bottom w:val="single" w:sz="12" w:space="0" w:color="666666"/>
+              <w:bottom w:val="none" w:sz="0" w:space="0" w:color="000000"/>
               <w:top w:val="single" w:sz="12" w:space="0" w:color="666666"/>
               <w:left w:val="none" w:sz="0" w:space="0" w:color="000000"/>
               <w:right w:val="none" w:sz="0" w:space="0" w:color="000000"/>
@@ -245,57 +250,7 @@
                 <w:szCs w:val="22"/>
                 <w:color w:val="000000"/>
               </w:rPr>
-              <w:t xml:space="preserve">Knot 4</w:t>
-            </w:r>
-          </w:p>
-        </w:tc>
-      </w:tr>
-      <w:tr>
-        <w:trPr>
-          <w:trHeight w:val="360" w:hRule="auto"/>
-        </w:trPr>
-        body1
-        <w:tc>
-          <w:tcPr>
-            <w:tcBorders>
-              <w:bottom w:val="none" w:sz="0" w:space="0" w:color="000000"/>
-              <w:top w:val="single" w:sz="12" w:space="0" w:color="666666"/>
-              <w:left w:val="none" w:sz="0" w:space="0" w:color="000000"/>
-              <w:right w:val="none" w:sz="0" w:space="0" w:color="000000"/>
-            </w:tcBorders>
-            <w:shd w:val="clear" w:color="auto" w:fill="FFFFFF"/>
-            <w:tcMar>
-              <w:top w:w="0" w:type="dxa"/>
-              <w:bottom w:w="0" w:type="dxa"/>
-              <w:left w:w="0" w:type="dxa"/>
-              <w:right w:w="0" w:type="dxa"/>
-            </w:tcMar>
-            <w:vAlign w:val="center"/>
-          </w:tcPr>
-          <w:p>
-            <w:pPr>
-              <w:pStyle w:val="Normal"/>
-              <w:jc w:val="left"/>
-              <w:pBdr>
-                <w:bottom w:val="none" w:sz="0" w:space="0" w:color="000000"/>
-                <w:top w:val="none" w:sz="0" w:space="0" w:color="000000"/>
-                <w:left w:val="none" w:sz="0" w:space="0" w:color="000000"/>
-                <w:right w:val="none" w:sz="0" w:space="0" w:color="000000"/>
-              </w:pBdr>
-              <w:spacing w:after="100" w:before="100" w:line="240"/>
-              <w:ind w:left="100" w:right="100" w:firstLine="0" w:firstLineChars="0"/>
-            </w:pPr>
-            <w:r>
-              <w:rPr>
-                <w:rFonts w:ascii="Arial" w:hAnsi="Arial" w:eastAsia="Arial" w:cs="Arial"/>
-                <w:i w:val="false"/>
-                <w:b w:val="false"/>
-                <w:u w:val="none"/>
-                <w:sz w:val="22"/>
-                <w:szCs w:val="22"/>
-                <w:color w:val="000000"/>
-              </w:rPr>
-              <w:t xml:space="preserve">age</w:t>
+              <w:t xml:space="preserve">1</w:t>
             </w:r>
           </w:p>
         </w:tc>
@@ -343,11 +298,94 @@
             </w:r>
           </w:p>
         </w:tc>
-        <w:tc>
-          <w:tcPr>
+      </w:tr>
+      <w:tr>
+        <w:trPr>
+          <w:trHeight w:val="360" w:hRule="auto"/>
+        </w:trPr>
+        body 2
+        <w:tc>
+          <w:tcPr>
+            <w:vMerge/>
             <w:tcBorders>
               <w:bottom w:val="none" w:sz="0" w:space="0" w:color="000000"/>
-              <w:top w:val="single" w:sz="12" w:space="0" w:color="666666"/>
+              <w:top w:val="none" w:sz="0" w:space="0" w:color="000000"/>
+              <w:left w:val="none" w:sz="0" w:space="0" w:color="000000"/>
+              <w:right w:val="none" w:sz="0" w:space="0" w:color="000000"/>
+            </w:tcBorders>
+            <w:shd w:val="clear" w:color="auto" w:fill="FFFFFF"/>
+            <w:tcMar>
+              <w:top w:w="0" w:type="dxa"/>
+              <w:bottom w:w="0" w:type="dxa"/>
+              <w:left w:w="0" w:type="dxa"/>
+              <w:right w:w="0" w:type="dxa"/>
+            </w:tcMar>
+            <w:vAlign w:val="center"/>
+          </w:tcPr>
+          <w:p>
+            <w:pPr>
+              <w:pStyle w:val="Normal"/>
+              <w:jc w:val="left"/>
+              <w:pBdr>
+                <w:bottom w:val="none" w:sz="0" w:space="0" w:color="000000"/>
+                <w:top w:val="none" w:sz="0" w:space="0" w:color="000000"/>
+                <w:left w:val="none" w:sz="0" w:space="0" w:color="000000"/>
+                <w:right w:val="none" w:sz="0" w:space="0" w:color="000000"/>
+              </w:pBdr>
+              <w:spacing w:after="100" w:before="100" w:line="240"/>
+              <w:ind w:left="100" w:right="100" w:firstLine="0" w:firstLineChars="0"/>
+            </w:pPr>
+          </w:p>
+        </w:tc>
+        <w:tc>
+          <w:tcPr>
+            <w:tcBorders>
+              <w:bottom w:val="none" w:sz="0" w:space="0" w:color="000000"/>
+              <w:top w:val="none" w:sz="0" w:space="0" w:color="000000"/>
+              <w:left w:val="none" w:sz="0" w:space="0" w:color="000000"/>
+              <w:right w:val="none" w:sz="0" w:space="0" w:color="000000"/>
+            </w:tcBorders>
+            <w:shd w:val="clear" w:color="auto" w:fill="FFFFFF"/>
+            <w:tcMar>
+              <w:top w:w="0" w:type="dxa"/>
+              <w:bottom w:w="0" w:type="dxa"/>
+              <w:left w:w="0" w:type="dxa"/>
+              <w:right w:w="0" w:type="dxa"/>
+            </w:tcMar>
+            <w:vAlign w:val="center"/>
+          </w:tcPr>
+          <w:p>
+            <w:pPr>
+              <w:pStyle w:val="Normal"/>
+              <w:jc w:val="left"/>
+              <w:pBdr>
+                <w:bottom w:val="none" w:sz="0" w:space="0" w:color="000000"/>
+                <w:top w:val="none" w:sz="0" w:space="0" w:color="000000"/>
+                <w:left w:val="none" w:sz="0" w:space="0" w:color="000000"/>
+                <w:right w:val="none" w:sz="0" w:space="0" w:color="000000"/>
+              </w:pBdr>
+              <w:spacing w:after="100" w:before="100" w:line="240"/>
+              <w:ind w:left="100" w:right="100" w:firstLine="0" w:firstLineChars="0"/>
+            </w:pPr>
+            <w:r>
+              <w:rPr>
+                <w:rFonts w:ascii="Arial" w:hAnsi="Arial" w:eastAsia="Arial" w:cs="Arial"/>
+                <w:i w:val="false"/>
+                <w:b w:val="false"/>
+                <w:u w:val="none"/>
+                <w:sz w:val="22"/>
+                <w:szCs w:val="22"/>
+                <w:color w:val="000000"/>
+              </w:rPr>
+              <w:t xml:space="preserve">2</w:t>
+            </w:r>
+          </w:p>
+        </w:tc>
+        <w:tc>
+          <w:tcPr>
+            <w:tcBorders>
+              <w:bottom w:val="none" w:sz="0" w:space="0" w:color="000000"/>
+              <w:top w:val="none" w:sz="0" w:space="0" w:color="000000"/>
               <w:left w:val="none" w:sz="0" w:space="0" w:color="000000"/>
               <w:right w:val="none" w:sz="0" w:space="0" w:color="000000"/>
             </w:tcBorders>
@@ -387,11 +425,94 @@
             </w:r>
           </w:p>
         </w:tc>
-        <w:tc>
-          <w:tcPr>
+      </w:tr>
+      <w:tr>
+        <w:trPr>
+          <w:trHeight w:val="360" w:hRule="auto"/>
+        </w:trPr>
+        body 3
+        <w:tc>
+          <w:tcPr>
+            <w:vMerge/>
             <w:tcBorders>
               <w:bottom w:val="none" w:sz="0" w:space="0" w:color="000000"/>
-              <w:top w:val="single" w:sz="12" w:space="0" w:color="666666"/>
+              <w:top w:val="none" w:sz="0" w:space="0" w:color="000000"/>
+              <w:left w:val="none" w:sz="0" w:space="0" w:color="000000"/>
+              <w:right w:val="none" w:sz="0" w:space="0" w:color="000000"/>
+            </w:tcBorders>
+            <w:shd w:val="clear" w:color="auto" w:fill="FFFFFF"/>
+            <w:tcMar>
+              <w:top w:w="0" w:type="dxa"/>
+              <w:bottom w:w="0" w:type="dxa"/>
+              <w:left w:w="0" w:type="dxa"/>
+              <w:right w:w="0" w:type="dxa"/>
+            </w:tcMar>
+            <w:vAlign w:val="center"/>
+          </w:tcPr>
+          <w:p>
+            <w:pPr>
+              <w:pStyle w:val="Normal"/>
+              <w:jc w:val="left"/>
+              <w:pBdr>
+                <w:bottom w:val="none" w:sz="0" w:space="0" w:color="000000"/>
+                <w:top w:val="none" w:sz="0" w:space="0" w:color="000000"/>
+                <w:left w:val="none" w:sz="0" w:space="0" w:color="000000"/>
+                <w:right w:val="none" w:sz="0" w:space="0" w:color="000000"/>
+              </w:pBdr>
+              <w:spacing w:after="100" w:before="100" w:line="240"/>
+              <w:ind w:left="100" w:right="100" w:firstLine="0" w:firstLineChars="0"/>
+            </w:pPr>
+          </w:p>
+        </w:tc>
+        <w:tc>
+          <w:tcPr>
+            <w:tcBorders>
+              <w:bottom w:val="none" w:sz="0" w:space="0" w:color="000000"/>
+              <w:top w:val="none" w:sz="0" w:space="0" w:color="000000"/>
+              <w:left w:val="none" w:sz="0" w:space="0" w:color="000000"/>
+              <w:right w:val="none" w:sz="0" w:space="0" w:color="000000"/>
+            </w:tcBorders>
+            <w:shd w:val="clear" w:color="auto" w:fill="FFFFFF"/>
+            <w:tcMar>
+              <w:top w:w="0" w:type="dxa"/>
+              <w:bottom w:w="0" w:type="dxa"/>
+              <w:left w:w="0" w:type="dxa"/>
+              <w:right w:w="0" w:type="dxa"/>
+            </w:tcMar>
+            <w:vAlign w:val="center"/>
+          </w:tcPr>
+          <w:p>
+            <w:pPr>
+              <w:pStyle w:val="Normal"/>
+              <w:jc w:val="left"/>
+              <w:pBdr>
+                <w:bottom w:val="none" w:sz="0" w:space="0" w:color="000000"/>
+                <w:top w:val="none" w:sz="0" w:space="0" w:color="000000"/>
+                <w:left w:val="none" w:sz="0" w:space="0" w:color="000000"/>
+                <w:right w:val="none" w:sz="0" w:space="0" w:color="000000"/>
+              </w:pBdr>
+              <w:spacing w:after="100" w:before="100" w:line="240"/>
+              <w:ind w:left="100" w:right="100" w:firstLine="0" w:firstLineChars="0"/>
+            </w:pPr>
+            <w:r>
+              <w:rPr>
+                <w:rFonts w:ascii="Arial" w:hAnsi="Arial" w:eastAsia="Arial" w:cs="Arial"/>
+                <w:i w:val="false"/>
+                <w:b w:val="false"/>
+                <w:u w:val="none"/>
+                <w:sz w:val="22"/>
+                <w:szCs w:val="22"/>
+                <w:color w:val="000000"/>
+              </w:rPr>
+              <w:t xml:space="preserve">3</w:t>
+            </w:r>
+          </w:p>
+        </w:tc>
+        <w:tc>
+          <w:tcPr>
+            <w:tcBorders>
+              <w:bottom w:val="none" w:sz="0" w:space="0" w:color="000000"/>
+              <w:top w:val="none" w:sz="0" w:space="0" w:color="000000"/>
               <w:left w:val="none" w:sz="0" w:space="0" w:color="000000"/>
               <w:right w:val="none" w:sz="0" w:space="0" w:color="000000"/>
             </w:tcBorders>
@@ -431,11 +552,94 @@
             </w:r>
           </w:p>
         </w:tc>
-        <w:tc>
-          <w:tcPr>
-            <w:tcBorders>
-              <w:bottom w:val="none" w:sz="0" w:space="0" w:color="000000"/>
-              <w:top w:val="single" w:sz="12" w:space="0" w:color="666666"/>
+      </w:tr>
+      <w:tr>
+        <w:trPr>
+          <w:trHeight w:val="360" w:hRule="auto"/>
+        </w:trPr>
+        body 4
+        <w:tc>
+          <w:tcPr>
+            <w:vMerge/>
+            <w:tcBorders>
+              <w:bottom w:val="single" w:sz="6" w:space="0" w:color="666666"/>
+              <w:top w:val="none" w:sz="0" w:space="0" w:color="000000"/>
+              <w:left w:val="none" w:sz="0" w:space="0" w:color="000000"/>
+              <w:right w:val="none" w:sz="0" w:space="0" w:color="000000"/>
+            </w:tcBorders>
+            <w:shd w:val="clear" w:color="auto" w:fill="FFFFFF"/>
+            <w:tcMar>
+              <w:top w:w="0" w:type="dxa"/>
+              <w:bottom w:w="0" w:type="dxa"/>
+              <w:left w:w="0" w:type="dxa"/>
+              <w:right w:w="0" w:type="dxa"/>
+            </w:tcMar>
+            <w:vAlign w:val="center"/>
+          </w:tcPr>
+          <w:p>
+            <w:pPr>
+              <w:pStyle w:val="Normal"/>
+              <w:jc w:val="left"/>
+              <w:pBdr>
+                <w:bottom w:val="none" w:sz="0" w:space="0" w:color="000000"/>
+                <w:top w:val="none" w:sz="0" w:space="0" w:color="000000"/>
+                <w:left w:val="none" w:sz="0" w:space="0" w:color="000000"/>
+                <w:right w:val="none" w:sz="0" w:space="0" w:color="000000"/>
+              </w:pBdr>
+              <w:spacing w:after="100" w:before="100" w:line="240"/>
+              <w:ind w:left="100" w:right="100" w:firstLine="0" w:firstLineChars="0"/>
+            </w:pPr>
+          </w:p>
+        </w:tc>
+        <w:tc>
+          <w:tcPr>
+            <w:tcBorders>
+              <w:bottom w:val="single" w:sz="6" w:space="0" w:color="666666"/>
+              <w:top w:val="none" w:sz="0" w:space="0" w:color="000000"/>
+              <w:left w:val="none" w:sz="0" w:space="0" w:color="000000"/>
+              <w:right w:val="none" w:sz="0" w:space="0" w:color="000000"/>
+            </w:tcBorders>
+            <w:shd w:val="clear" w:color="auto" w:fill="FFFFFF"/>
+            <w:tcMar>
+              <w:top w:w="0" w:type="dxa"/>
+              <w:bottom w:w="0" w:type="dxa"/>
+              <w:left w:w="0" w:type="dxa"/>
+              <w:right w:w="0" w:type="dxa"/>
+            </w:tcMar>
+            <w:vAlign w:val="center"/>
+          </w:tcPr>
+          <w:p>
+            <w:pPr>
+              <w:pStyle w:val="Normal"/>
+              <w:jc w:val="left"/>
+              <w:pBdr>
+                <w:bottom w:val="none" w:sz="0" w:space="0" w:color="000000"/>
+                <w:top w:val="none" w:sz="0" w:space="0" w:color="000000"/>
+                <w:left w:val="none" w:sz="0" w:space="0" w:color="000000"/>
+                <w:right w:val="none" w:sz="0" w:space="0" w:color="000000"/>
+              </w:pBdr>
+              <w:spacing w:after="100" w:before="100" w:line="240"/>
+              <w:ind w:left="100" w:right="100" w:firstLine="0" w:firstLineChars="0"/>
+            </w:pPr>
+            <w:r>
+              <w:rPr>
+                <w:rFonts w:ascii="Arial" w:hAnsi="Arial" w:eastAsia="Arial" w:cs="Arial"/>
+                <w:i w:val="false"/>
+                <w:b w:val="false"/>
+                <w:u w:val="none"/>
+                <w:sz w:val="22"/>
+                <w:szCs w:val="22"/>
+                <w:color w:val="000000"/>
+              </w:rPr>
+              <w:t xml:space="preserve">4</w:t>
+            </w:r>
+          </w:p>
+        </w:tc>
+        <w:tc>
+          <w:tcPr>
+            <w:tcBorders>
+              <w:bottom w:val="single" w:sz="6" w:space="0" w:color="666666"/>
+              <w:top w:val="none" w:sz="0" w:space="0" w:color="000000"/>
               <w:left w:val="none" w:sz="0" w:space="0" w:color="000000"/>
               <w:right w:val="none" w:sz="0" w:space="0" w:color="000000"/>
             </w:tcBorders>
@@ -480,12 +684,13 @@
         <w:trPr>
           <w:trHeight w:val="360" w:hRule="auto"/>
         </w:trPr>
-        body2
-        <w:tc>
-          <w:tcPr>
+        body 5
+        <w:tc>
+          <w:tcPr>
+            <w:vMerge w:val="restart"/>
             <w:tcBorders>
               <w:bottom w:val="none" w:sz="0" w:space="0" w:color="000000"/>
-              <w:top w:val="none" w:sz="0" w:space="0" w:color="000000"/>
+              <w:top w:val="single" w:sz="6" w:space="0" w:color="666666"/>
               <w:left w:val="none" w:sz="0" w:space="0" w:color="000000"/>
               <w:right w:val="none" w:sz="0" w:space="0" w:color="000000"/>
             </w:tcBorders>
@@ -521,7 +726,7 @@
                 <w:szCs w:val="22"/>
                 <w:color w:val="000000"/>
               </w:rPr>
-              <w:t xml:space="preserve">years_since_2018</w:t>
+              <w:t xml:space="preserve">Time since 2018 (years)</w:t>
             </w:r>
           </w:p>
         </w:tc>
@@ -529,7 +734,51 @@
           <w:tcPr>
             <w:tcBorders>
               <w:bottom w:val="none" w:sz="0" w:space="0" w:color="000000"/>
-              <w:top w:val="none" w:sz="0" w:space="0" w:color="000000"/>
+              <w:top w:val="single" w:sz="6" w:space="0" w:color="666666"/>
+              <w:left w:val="none" w:sz="0" w:space="0" w:color="000000"/>
+              <w:right w:val="none" w:sz="0" w:space="0" w:color="000000"/>
+            </w:tcBorders>
+            <w:shd w:val="clear" w:color="auto" w:fill="FFFFFF"/>
+            <w:tcMar>
+              <w:top w:w="0" w:type="dxa"/>
+              <w:bottom w:w="0" w:type="dxa"/>
+              <w:left w:w="0" w:type="dxa"/>
+              <w:right w:w="0" w:type="dxa"/>
+            </w:tcMar>
+            <w:vAlign w:val="center"/>
+          </w:tcPr>
+          <w:p>
+            <w:pPr>
+              <w:pStyle w:val="Normal"/>
+              <w:jc w:val="left"/>
+              <w:pBdr>
+                <w:bottom w:val="none" w:sz="0" w:space="0" w:color="000000"/>
+                <w:top w:val="none" w:sz="0" w:space="0" w:color="000000"/>
+                <w:left w:val="none" w:sz="0" w:space="0" w:color="000000"/>
+                <w:right w:val="none" w:sz="0" w:space="0" w:color="000000"/>
+              </w:pBdr>
+              <w:spacing w:after="100" w:before="100" w:line="240"/>
+              <w:ind w:left="100" w:right="100" w:firstLine="0" w:firstLineChars="0"/>
+            </w:pPr>
+            <w:r>
+              <w:rPr>
+                <w:rFonts w:ascii="Arial" w:hAnsi="Arial" w:eastAsia="Arial" w:cs="Arial"/>
+                <w:i w:val="false"/>
+                <w:b w:val="false"/>
+                <w:u w:val="none"/>
+                <w:sz w:val="22"/>
+                <w:szCs w:val="22"/>
+                <w:color w:val="000000"/>
+              </w:rPr>
+              <w:t xml:space="preserve">1</w:t>
+            </w:r>
+          </w:p>
+        </w:tc>
+        <w:tc>
+          <w:tcPr>
+            <w:tcBorders>
+              <w:bottom w:val="none" w:sz="0" w:space="0" w:color="000000"/>
+              <w:top w:val="single" w:sz="6" w:space="0" w:color="666666"/>
               <w:left w:val="none" w:sz="0" w:space="0" w:color="000000"/>
               <w:right w:val="none" w:sz="0" w:space="0" w:color="000000"/>
             </w:tcBorders>
@@ -569,6 +818,89 @@
             </w:r>
           </w:p>
         </w:tc>
+      </w:tr>
+      <w:tr>
+        <w:trPr>
+          <w:trHeight w:val="360" w:hRule="auto"/>
+        </w:trPr>
+        body 6
+        <w:tc>
+          <w:tcPr>
+            <w:vMerge/>
+            <w:tcBorders>
+              <w:bottom w:val="none" w:sz="0" w:space="0" w:color="000000"/>
+              <w:top w:val="none" w:sz="0" w:space="0" w:color="000000"/>
+              <w:left w:val="none" w:sz="0" w:space="0" w:color="000000"/>
+              <w:right w:val="none" w:sz="0" w:space="0" w:color="000000"/>
+            </w:tcBorders>
+            <w:shd w:val="clear" w:color="auto" w:fill="FFFFFF"/>
+            <w:tcMar>
+              <w:top w:w="0" w:type="dxa"/>
+              <w:bottom w:w="0" w:type="dxa"/>
+              <w:left w:w="0" w:type="dxa"/>
+              <w:right w:w="0" w:type="dxa"/>
+            </w:tcMar>
+            <w:vAlign w:val="center"/>
+          </w:tcPr>
+          <w:p>
+            <w:pPr>
+              <w:pStyle w:val="Normal"/>
+              <w:jc w:val="left"/>
+              <w:pBdr>
+                <w:bottom w:val="none" w:sz="0" w:space="0" w:color="000000"/>
+                <w:top w:val="none" w:sz="0" w:space="0" w:color="000000"/>
+                <w:left w:val="none" w:sz="0" w:space="0" w:color="000000"/>
+                <w:right w:val="none" w:sz="0" w:space="0" w:color="000000"/>
+              </w:pBdr>
+              <w:spacing w:after="100" w:before="100" w:line="240"/>
+              <w:ind w:left="100" w:right="100" w:firstLine="0" w:firstLineChars="0"/>
+            </w:pPr>
+          </w:p>
+        </w:tc>
+        <w:tc>
+          <w:tcPr>
+            <w:tcBorders>
+              <w:bottom w:val="none" w:sz="0" w:space="0" w:color="000000"/>
+              <w:top w:val="none" w:sz="0" w:space="0" w:color="000000"/>
+              <w:left w:val="none" w:sz="0" w:space="0" w:color="000000"/>
+              <w:right w:val="none" w:sz="0" w:space="0" w:color="000000"/>
+            </w:tcBorders>
+            <w:shd w:val="clear" w:color="auto" w:fill="FFFFFF"/>
+            <w:tcMar>
+              <w:top w:w="0" w:type="dxa"/>
+              <w:bottom w:w="0" w:type="dxa"/>
+              <w:left w:w="0" w:type="dxa"/>
+              <w:right w:w="0" w:type="dxa"/>
+            </w:tcMar>
+            <w:vAlign w:val="center"/>
+          </w:tcPr>
+          <w:p>
+            <w:pPr>
+              <w:pStyle w:val="Normal"/>
+              <w:jc w:val="left"/>
+              <w:pBdr>
+                <w:bottom w:val="none" w:sz="0" w:space="0" w:color="000000"/>
+                <w:top w:val="none" w:sz="0" w:space="0" w:color="000000"/>
+                <w:left w:val="none" w:sz="0" w:space="0" w:color="000000"/>
+                <w:right w:val="none" w:sz="0" w:space="0" w:color="000000"/>
+              </w:pBdr>
+              <w:spacing w:after="100" w:before="100" w:line="240"/>
+              <w:ind w:left="100" w:right="100" w:firstLine="0" w:firstLineChars="0"/>
+            </w:pPr>
+            <w:r>
+              <w:rPr>
+                <w:rFonts w:ascii="Arial" w:hAnsi="Arial" w:eastAsia="Arial" w:cs="Arial"/>
+                <w:i w:val="false"/>
+                <w:b w:val="false"/>
+                <w:u w:val="none"/>
+                <w:sz w:val="22"/>
+                <w:szCs w:val="22"/>
+                <w:color w:val="000000"/>
+              </w:rPr>
+              <w:t xml:space="preserve">2</w:t>
+            </w:r>
+          </w:p>
+        </w:tc>
         <w:tc>
           <w:tcPr>
             <w:tcBorders>
@@ -613,6 +945,89 @@
             </w:r>
           </w:p>
         </w:tc>
+      </w:tr>
+      <w:tr>
+        <w:trPr>
+          <w:trHeight w:val="360" w:hRule="auto"/>
+        </w:trPr>
+        body 7
+        <w:tc>
+          <w:tcPr>
+            <w:vMerge/>
+            <w:tcBorders>
+              <w:bottom w:val="none" w:sz="0" w:space="0" w:color="000000"/>
+              <w:top w:val="none" w:sz="0" w:space="0" w:color="000000"/>
+              <w:left w:val="none" w:sz="0" w:space="0" w:color="000000"/>
+              <w:right w:val="none" w:sz="0" w:space="0" w:color="000000"/>
+            </w:tcBorders>
+            <w:shd w:val="clear" w:color="auto" w:fill="FFFFFF"/>
+            <w:tcMar>
+              <w:top w:w="0" w:type="dxa"/>
+              <w:bottom w:w="0" w:type="dxa"/>
+              <w:left w:w="0" w:type="dxa"/>
+              <w:right w:w="0" w:type="dxa"/>
+            </w:tcMar>
+            <w:vAlign w:val="center"/>
+          </w:tcPr>
+          <w:p>
+            <w:pPr>
+              <w:pStyle w:val="Normal"/>
+              <w:jc w:val="left"/>
+              <w:pBdr>
+                <w:bottom w:val="none" w:sz="0" w:space="0" w:color="000000"/>
+                <w:top w:val="none" w:sz="0" w:space="0" w:color="000000"/>
+                <w:left w:val="none" w:sz="0" w:space="0" w:color="000000"/>
+                <w:right w:val="none" w:sz="0" w:space="0" w:color="000000"/>
+              </w:pBdr>
+              <w:spacing w:after="100" w:before="100" w:line="240"/>
+              <w:ind w:left="100" w:right="100" w:firstLine="0" w:firstLineChars="0"/>
+            </w:pPr>
+          </w:p>
+        </w:tc>
+        <w:tc>
+          <w:tcPr>
+            <w:tcBorders>
+              <w:bottom w:val="none" w:sz="0" w:space="0" w:color="000000"/>
+              <w:top w:val="none" w:sz="0" w:space="0" w:color="000000"/>
+              <w:left w:val="none" w:sz="0" w:space="0" w:color="000000"/>
+              <w:right w:val="none" w:sz="0" w:space="0" w:color="000000"/>
+            </w:tcBorders>
+            <w:shd w:val="clear" w:color="auto" w:fill="FFFFFF"/>
+            <w:tcMar>
+              <w:top w:w="0" w:type="dxa"/>
+              <w:bottom w:w="0" w:type="dxa"/>
+              <w:left w:w="0" w:type="dxa"/>
+              <w:right w:w="0" w:type="dxa"/>
+            </w:tcMar>
+            <w:vAlign w:val="center"/>
+          </w:tcPr>
+          <w:p>
+            <w:pPr>
+              <w:pStyle w:val="Normal"/>
+              <w:jc w:val="left"/>
+              <w:pBdr>
+                <w:bottom w:val="none" w:sz="0" w:space="0" w:color="000000"/>
+                <w:top w:val="none" w:sz="0" w:space="0" w:color="000000"/>
+                <w:left w:val="none" w:sz="0" w:space="0" w:color="000000"/>
+                <w:right w:val="none" w:sz="0" w:space="0" w:color="000000"/>
+              </w:pBdr>
+              <w:spacing w:after="100" w:before="100" w:line="240"/>
+              <w:ind w:left="100" w:right="100" w:firstLine="0" w:firstLineChars="0"/>
+            </w:pPr>
+            <w:r>
+              <w:rPr>
+                <w:rFonts w:ascii="Arial" w:hAnsi="Arial" w:eastAsia="Arial" w:cs="Arial"/>
+                <w:i w:val="false"/>
+                <w:b w:val="false"/>
+                <w:u w:val="none"/>
+                <w:sz w:val="22"/>
+                <w:szCs w:val="22"/>
+                <w:color w:val="000000"/>
+              </w:rPr>
+              <w:t xml:space="preserve">3</w:t>
+            </w:r>
+          </w:p>
+        </w:tc>
         <w:tc>
           <w:tcPr>
             <w:tcBorders>
@@ -657,10 +1072,93 @@
             </w:r>
           </w:p>
         </w:tc>
-        <w:tc>
-          <w:tcPr>
-            <w:tcBorders>
-              <w:bottom w:val="none" w:sz="0" w:space="0" w:color="000000"/>
+      </w:tr>
+      <w:tr>
+        <w:trPr>
+          <w:trHeight w:val="360" w:hRule="auto"/>
+        </w:trPr>
+        body 8
+        <w:tc>
+          <w:tcPr>
+            <w:vMerge/>
+            <w:tcBorders>
+              <w:bottom w:val="single" w:sz="6" w:space="0" w:color="666666"/>
+              <w:top w:val="none" w:sz="0" w:space="0" w:color="000000"/>
+              <w:left w:val="none" w:sz="0" w:space="0" w:color="000000"/>
+              <w:right w:val="none" w:sz="0" w:space="0" w:color="000000"/>
+            </w:tcBorders>
+            <w:shd w:val="clear" w:color="auto" w:fill="FFFFFF"/>
+            <w:tcMar>
+              <w:top w:w="0" w:type="dxa"/>
+              <w:bottom w:w="0" w:type="dxa"/>
+              <w:left w:w="0" w:type="dxa"/>
+              <w:right w:w="0" w:type="dxa"/>
+            </w:tcMar>
+            <w:vAlign w:val="center"/>
+          </w:tcPr>
+          <w:p>
+            <w:pPr>
+              <w:pStyle w:val="Normal"/>
+              <w:jc w:val="left"/>
+              <w:pBdr>
+                <w:bottom w:val="none" w:sz="0" w:space="0" w:color="000000"/>
+                <w:top w:val="none" w:sz="0" w:space="0" w:color="000000"/>
+                <w:left w:val="none" w:sz="0" w:space="0" w:color="000000"/>
+                <w:right w:val="none" w:sz="0" w:space="0" w:color="000000"/>
+              </w:pBdr>
+              <w:spacing w:after="100" w:before="100" w:line="240"/>
+              <w:ind w:left="100" w:right="100" w:firstLine="0" w:firstLineChars="0"/>
+            </w:pPr>
+          </w:p>
+        </w:tc>
+        <w:tc>
+          <w:tcPr>
+            <w:tcBorders>
+              <w:bottom w:val="single" w:sz="6" w:space="0" w:color="666666"/>
+              <w:top w:val="none" w:sz="0" w:space="0" w:color="000000"/>
+              <w:left w:val="none" w:sz="0" w:space="0" w:color="000000"/>
+              <w:right w:val="none" w:sz="0" w:space="0" w:color="000000"/>
+            </w:tcBorders>
+            <w:shd w:val="clear" w:color="auto" w:fill="FFFFFF"/>
+            <w:tcMar>
+              <w:top w:w="0" w:type="dxa"/>
+              <w:bottom w:w="0" w:type="dxa"/>
+              <w:left w:w="0" w:type="dxa"/>
+              <w:right w:w="0" w:type="dxa"/>
+            </w:tcMar>
+            <w:vAlign w:val="center"/>
+          </w:tcPr>
+          <w:p>
+            <w:pPr>
+              <w:pStyle w:val="Normal"/>
+              <w:jc w:val="left"/>
+              <w:pBdr>
+                <w:bottom w:val="none" w:sz="0" w:space="0" w:color="000000"/>
+                <w:top w:val="none" w:sz="0" w:space="0" w:color="000000"/>
+                <w:left w:val="none" w:sz="0" w:space="0" w:color="000000"/>
+                <w:right w:val="none" w:sz="0" w:space="0" w:color="000000"/>
+              </w:pBdr>
+              <w:spacing w:after="100" w:before="100" w:line="240"/>
+              <w:ind w:left="100" w:right="100" w:firstLine="0" w:firstLineChars="0"/>
+            </w:pPr>
+            <w:r>
+              <w:rPr>
+                <w:rFonts w:ascii="Arial" w:hAnsi="Arial" w:eastAsia="Arial" w:cs="Arial"/>
+                <w:i w:val="false"/>
+                <w:b w:val="false"/>
+                <w:u w:val="none"/>
+                <w:sz w:val="22"/>
+                <w:szCs w:val="22"/>
+                <w:color w:val="000000"/>
+              </w:rPr>
+              <w:t xml:space="preserve">4</w:t>
+            </w:r>
+          </w:p>
+        </w:tc>
+        <w:tc>
+          <w:tcPr>
+            <w:tcBorders>
+              <w:bottom w:val="single" w:sz="6" w:space="0" w:color="666666"/>
               <w:top w:val="none" w:sz="0" w:space="0" w:color="000000"/>
               <w:left w:val="none" w:sz="0" w:space="0" w:color="000000"/>
               <w:right w:val="none" w:sz="0" w:space="0" w:color="000000"/>
@@ -706,12 +1204,13 @@
         <w:trPr>
           <w:trHeight w:val="360" w:hRule="auto"/>
         </w:trPr>
-        body3
-        <w:tc>
-          <w:tcPr>
-            <w:tcBorders>
-              <w:bottom w:val="single" w:sz="12" w:space="0" w:color="666666"/>
-              <w:top w:val="none" w:sz="0" w:space="0" w:color="000000"/>
+        body 9
+        <w:tc>
+          <w:tcPr>
+            <w:vMerge w:val="restart"/>
+            <w:tcBorders>
+              <w:bottom w:val="none" w:sz="0" w:space="0" w:color="000000"/>
+              <w:top w:val="single" w:sz="6" w:space="0" w:color="666666"/>
               <w:left w:val="none" w:sz="0" w:space="0" w:color="000000"/>
               <w:right w:val="none" w:sz="0" w:space="0" w:color="000000"/>
             </w:tcBorders>
@@ -747,15 +1246,59 @@
                 <w:szCs w:val="22"/>
                 <w:color w:val="000000"/>
               </w:rPr>
-              <w:t xml:space="preserve">tstart</w:t>
+              <w:t xml:space="preserve">Time since admission (hours)</w:t>
             </w:r>
           </w:p>
         </w:tc>
         <w:tc>
           <w:tcPr>
             <w:tcBorders>
-              <w:bottom w:val="single" w:sz="12" w:space="0" w:color="666666"/>
-              <w:top w:val="none" w:sz="0" w:space="0" w:color="000000"/>
+              <w:bottom w:val="none" w:sz="0" w:space="0" w:color="000000"/>
+              <w:top w:val="single" w:sz="6" w:space="0" w:color="666666"/>
+              <w:left w:val="none" w:sz="0" w:space="0" w:color="000000"/>
+              <w:right w:val="none" w:sz="0" w:space="0" w:color="000000"/>
+            </w:tcBorders>
+            <w:shd w:val="clear" w:color="auto" w:fill="FFFFFF"/>
+            <w:tcMar>
+              <w:top w:w="0" w:type="dxa"/>
+              <w:bottom w:w="0" w:type="dxa"/>
+              <w:left w:w="0" w:type="dxa"/>
+              <w:right w:w="0" w:type="dxa"/>
+            </w:tcMar>
+            <w:vAlign w:val="center"/>
+          </w:tcPr>
+          <w:p>
+            <w:pPr>
+              <w:pStyle w:val="Normal"/>
+              <w:jc w:val="left"/>
+              <w:pBdr>
+                <w:bottom w:val="none" w:sz="0" w:space="0" w:color="000000"/>
+                <w:top w:val="none" w:sz="0" w:space="0" w:color="000000"/>
+                <w:left w:val="none" w:sz="0" w:space="0" w:color="000000"/>
+                <w:right w:val="none" w:sz="0" w:space="0" w:color="000000"/>
+              </w:pBdr>
+              <w:spacing w:after="100" w:before="100" w:line="240"/>
+              <w:ind w:left="100" w:right="100" w:firstLine="0" w:firstLineChars="0"/>
+            </w:pPr>
+            <w:r>
+              <w:rPr>
+                <w:rFonts w:ascii="Arial" w:hAnsi="Arial" w:eastAsia="Arial" w:cs="Arial"/>
+                <w:i w:val="false"/>
+                <w:b w:val="false"/>
+                <w:u w:val="none"/>
+                <w:sz w:val="22"/>
+                <w:szCs w:val="22"/>
+                <w:color w:val="000000"/>
+              </w:rPr>
+              <w:t xml:space="preserve">1</w:t>
+            </w:r>
+          </w:p>
+        </w:tc>
+        <w:tc>
+          <w:tcPr>
+            <w:tcBorders>
+              <w:bottom w:val="none" w:sz="0" w:space="0" w:color="000000"/>
+              <w:top w:val="single" w:sz="6" w:space="0" w:color="666666"/>
               <w:left w:val="none" w:sz="0" w:space="0" w:color="000000"/>
               <w:right w:val="none" w:sz="0" w:space="0" w:color="000000"/>
             </w:tcBorders>
@@ -795,10 +1338,93 @@
             </w:r>
           </w:p>
         </w:tc>
-        <w:tc>
-          <w:tcPr>
-            <w:tcBorders>
-              <w:bottom w:val="single" w:sz="12" w:space="0" w:color="666666"/>
+      </w:tr>
+      <w:tr>
+        <w:trPr>
+          <w:trHeight w:val="360" w:hRule="auto"/>
+        </w:trPr>
+        body10
+        <w:tc>
+          <w:tcPr>
+            <w:vMerge/>
+            <w:tcBorders>
+              <w:bottom w:val="none" w:sz="0" w:space="0" w:color="000000"/>
+              <w:top w:val="none" w:sz="0" w:space="0" w:color="000000"/>
+              <w:left w:val="none" w:sz="0" w:space="0" w:color="000000"/>
+              <w:right w:val="none" w:sz="0" w:space="0" w:color="000000"/>
+            </w:tcBorders>
+            <w:shd w:val="clear" w:color="auto" w:fill="FFFFFF"/>
+            <w:tcMar>
+              <w:top w:w="0" w:type="dxa"/>
+              <w:bottom w:w="0" w:type="dxa"/>
+              <w:left w:w="0" w:type="dxa"/>
+              <w:right w:w="0" w:type="dxa"/>
+            </w:tcMar>
+            <w:vAlign w:val="center"/>
+          </w:tcPr>
+          <w:p>
+            <w:pPr>
+              <w:pStyle w:val="Normal"/>
+              <w:jc w:val="left"/>
+              <w:pBdr>
+                <w:bottom w:val="none" w:sz="0" w:space="0" w:color="000000"/>
+                <w:top w:val="none" w:sz="0" w:space="0" w:color="000000"/>
+                <w:left w:val="none" w:sz="0" w:space="0" w:color="000000"/>
+                <w:right w:val="none" w:sz="0" w:space="0" w:color="000000"/>
+              </w:pBdr>
+              <w:spacing w:after="100" w:before="100" w:line="240"/>
+              <w:ind w:left="100" w:right="100" w:firstLine="0" w:firstLineChars="0"/>
+            </w:pPr>
+          </w:p>
+        </w:tc>
+        <w:tc>
+          <w:tcPr>
+            <w:tcBorders>
+              <w:bottom w:val="none" w:sz="0" w:space="0" w:color="000000"/>
+              <w:top w:val="none" w:sz="0" w:space="0" w:color="000000"/>
+              <w:left w:val="none" w:sz="0" w:space="0" w:color="000000"/>
+              <w:right w:val="none" w:sz="0" w:space="0" w:color="000000"/>
+            </w:tcBorders>
+            <w:shd w:val="clear" w:color="auto" w:fill="FFFFFF"/>
+            <w:tcMar>
+              <w:top w:w="0" w:type="dxa"/>
+              <w:bottom w:w="0" w:type="dxa"/>
+              <w:left w:w="0" w:type="dxa"/>
+              <w:right w:w="0" w:type="dxa"/>
+            </w:tcMar>
+            <w:vAlign w:val="center"/>
+          </w:tcPr>
+          <w:p>
+            <w:pPr>
+              <w:pStyle w:val="Normal"/>
+              <w:jc w:val="left"/>
+              <w:pBdr>
+                <w:bottom w:val="none" w:sz="0" w:space="0" w:color="000000"/>
+                <w:top w:val="none" w:sz="0" w:space="0" w:color="000000"/>
+                <w:left w:val="none" w:sz="0" w:space="0" w:color="000000"/>
+                <w:right w:val="none" w:sz="0" w:space="0" w:color="000000"/>
+              </w:pBdr>
+              <w:spacing w:after="100" w:before="100" w:line="240"/>
+              <w:ind w:left="100" w:right="100" w:firstLine="0" w:firstLineChars="0"/>
+            </w:pPr>
+            <w:r>
+              <w:rPr>
+                <w:rFonts w:ascii="Arial" w:hAnsi="Arial" w:eastAsia="Arial" w:cs="Arial"/>
+                <w:i w:val="false"/>
+                <w:b w:val="false"/>
+                <w:u w:val="none"/>
+                <w:sz w:val="22"/>
+                <w:szCs w:val="22"/>
+                <w:color w:val="000000"/>
+              </w:rPr>
+              <w:t xml:space="preserve">2</w:t>
+            </w:r>
+          </w:p>
+        </w:tc>
+        <w:tc>
+          <w:tcPr>
+            <w:tcBorders>
+              <w:bottom w:val="none" w:sz="0" w:space="0" w:color="000000"/>
               <w:top w:val="none" w:sz="0" w:space="0" w:color="000000"/>
               <w:left w:val="none" w:sz="0" w:space="0" w:color="000000"/>
               <w:right w:val="none" w:sz="0" w:space="0" w:color="000000"/>
@@ -839,10 +1465,93 @@
             </w:r>
           </w:p>
         </w:tc>
-        <w:tc>
-          <w:tcPr>
-            <w:tcBorders>
-              <w:bottom w:val="single" w:sz="12" w:space="0" w:color="666666"/>
+      </w:tr>
+      <w:tr>
+        <w:trPr>
+          <w:trHeight w:val="360" w:hRule="auto"/>
+        </w:trPr>
+        body11
+        <w:tc>
+          <w:tcPr>
+            <w:vMerge/>
+            <w:tcBorders>
+              <w:bottom w:val="single" w:sz="6" w:space="0" w:color="666666"/>
+              <w:top w:val="none" w:sz="0" w:space="0" w:color="000000"/>
+              <w:left w:val="none" w:sz="0" w:space="0" w:color="000000"/>
+              <w:right w:val="none" w:sz="0" w:space="0" w:color="000000"/>
+            </w:tcBorders>
+            <w:shd w:val="clear" w:color="auto" w:fill="FFFFFF"/>
+            <w:tcMar>
+              <w:top w:w="0" w:type="dxa"/>
+              <w:bottom w:w="0" w:type="dxa"/>
+              <w:left w:w="0" w:type="dxa"/>
+              <w:right w:w="0" w:type="dxa"/>
+            </w:tcMar>
+            <w:vAlign w:val="center"/>
+          </w:tcPr>
+          <w:p>
+            <w:pPr>
+              <w:pStyle w:val="Normal"/>
+              <w:jc w:val="left"/>
+              <w:pBdr>
+                <w:bottom w:val="none" w:sz="0" w:space="0" w:color="000000"/>
+                <w:top w:val="none" w:sz="0" w:space="0" w:color="000000"/>
+                <w:left w:val="none" w:sz="0" w:space="0" w:color="000000"/>
+                <w:right w:val="none" w:sz="0" w:space="0" w:color="000000"/>
+              </w:pBdr>
+              <w:spacing w:after="100" w:before="100" w:line="240"/>
+              <w:ind w:left="100" w:right="100" w:firstLine="0" w:firstLineChars="0"/>
+            </w:pPr>
+          </w:p>
+        </w:tc>
+        <w:tc>
+          <w:tcPr>
+            <w:tcBorders>
+              <w:bottom w:val="single" w:sz="6" w:space="0" w:color="666666"/>
+              <w:top w:val="none" w:sz="0" w:space="0" w:color="000000"/>
+              <w:left w:val="none" w:sz="0" w:space="0" w:color="000000"/>
+              <w:right w:val="none" w:sz="0" w:space="0" w:color="000000"/>
+            </w:tcBorders>
+            <w:shd w:val="clear" w:color="auto" w:fill="FFFFFF"/>
+            <w:tcMar>
+              <w:top w:w="0" w:type="dxa"/>
+              <w:bottom w:w="0" w:type="dxa"/>
+              <w:left w:w="0" w:type="dxa"/>
+              <w:right w:w="0" w:type="dxa"/>
+            </w:tcMar>
+            <w:vAlign w:val="center"/>
+          </w:tcPr>
+          <w:p>
+            <w:pPr>
+              <w:pStyle w:val="Normal"/>
+              <w:jc w:val="left"/>
+              <w:pBdr>
+                <w:bottom w:val="none" w:sz="0" w:space="0" w:color="000000"/>
+                <w:top w:val="none" w:sz="0" w:space="0" w:color="000000"/>
+                <w:left w:val="none" w:sz="0" w:space="0" w:color="000000"/>
+                <w:right w:val="none" w:sz="0" w:space="0" w:color="000000"/>
+              </w:pBdr>
+              <w:spacing w:after="100" w:before="100" w:line="240"/>
+              <w:ind w:left="100" w:right="100" w:firstLine="0" w:firstLineChars="0"/>
+            </w:pPr>
+            <w:r>
+              <w:rPr>
+                <w:rFonts w:ascii="Arial" w:hAnsi="Arial" w:eastAsia="Arial" w:cs="Arial"/>
+                <w:i w:val="false"/>
+                <w:b w:val="false"/>
+                <w:u w:val="none"/>
+                <w:sz w:val="22"/>
+                <w:szCs w:val="22"/>
+                <w:color w:val="000000"/>
+              </w:rPr>
+              <w:t xml:space="preserve">3</w:t>
+            </w:r>
+          </w:p>
+        </w:tc>
+        <w:tc>
+          <w:tcPr>
+            <w:tcBorders>
+              <w:bottom w:val="single" w:sz="6" w:space="0" w:color="666666"/>
               <w:top w:val="none" w:sz="0" w:space="0" w:color="000000"/>
               <w:left w:val="none" w:sz="0" w:space="0" w:color="000000"/>
               <w:right w:val="none" w:sz="0" w:space="0" w:color="000000"/>
@@ -880,50 +1589,6 @@
                 <w:color w:val="000000"/>
               </w:rPr>
               <w:t xml:space="preserve">204.00</w:t>
-            </w:r>
-          </w:p>
-        </w:tc>
-        <w:tc>
-          <w:tcPr>
-            <w:tcBorders>
-              <w:bottom w:val="single" w:sz="12" w:space="0" w:color="666666"/>
-              <w:top w:val="none" w:sz="0" w:space="0" w:color="000000"/>
-              <w:left w:val="none" w:sz="0" w:space="0" w:color="000000"/>
-              <w:right w:val="none" w:sz="0" w:space="0" w:color="000000"/>
-            </w:tcBorders>
-            <w:shd w:val="clear" w:color="auto" w:fill="FFFFFF"/>
-            <w:tcMar>
-              <w:top w:w="0" w:type="dxa"/>
-              <w:bottom w:w="0" w:type="dxa"/>
-              <w:left w:w="0" w:type="dxa"/>
-              <w:right w:w="0" w:type="dxa"/>
-            </w:tcMar>
-            <w:vAlign w:val="center"/>
-          </w:tcPr>
-          <w:p>
-            <w:pPr>
-              <w:pStyle w:val="Normal"/>
-              <w:jc w:val="left"/>
-              <w:pBdr>
-                <w:bottom w:val="none" w:sz="0" w:space="0" w:color="000000"/>
-                <w:top w:val="none" w:sz="0" w:space="0" w:color="000000"/>
-                <w:left w:val="none" w:sz="0" w:space="0" w:color="000000"/>
-                <w:right w:val="none" w:sz="0" w:space="0" w:color="000000"/>
-              </w:pBdr>
-              <w:spacing w:after="100" w:before="100" w:line="240"/>
-              <w:ind w:left="100" w:right="100" w:firstLine="0" w:firstLineChars="0"/>
-            </w:pPr>
-            <w:r>
-              <w:rPr>
-                <w:rFonts w:ascii="Arial" w:hAnsi="Arial" w:eastAsia="Arial" w:cs="Arial"/>
-                <w:i w:val="false"/>
-                <w:b w:val="false"/>
-                <w:u w:val="none"/>
-                <w:sz w:val="22"/>
-                <w:szCs w:val="22"/>
-                <w:color w:val="000000"/>
-              </w:rPr>
-              <w:t xml:space="preserve"/>
             </w:r>
           </w:p>
         </w:tc>

</xml_diff>